<commit_message>
minor updates to final report
</commit_message>
<xml_diff>
--- a/Final Report.docx
+++ b/Final Report.docx
@@ -5,7 +5,7 @@
     <w:p>
       <w:pPr>
         <w:spacing w:after="0"/>
-        <w:ind w:left="2880" w:firstLine="720"/>
+        <w:jc w:val="center"/>
         <w:rPr>
           <w:rFonts w:ascii="Times New Roman" w:hAnsi="Times New Roman" w:cs="Times New Roman"/>
           <w:b/>
@@ -32,9 +32,9 @@
         <w:rPr>
           <w:rFonts w:ascii="Times New Roman" w:hAnsi="Times New Roman" w:cs="Times New Roman"/>
           <w:b/>
-          <w:i/>
-          <w:sz w:val="24"/>
-          <w:szCs w:val="24"/>
+          <w:sz w:val="28"/>
+          <w:szCs w:val="28"/>
+          <w:u w:val="single"/>
         </w:rPr>
       </w:pPr>
       <w:r>
@@ -68,17 +68,9 @@
         </w:rPr>
         <w:t>Miloslavsky</w:t>
       </w:r>
-      <w:proofErr w:type="spellEnd"/>
-      <w:r>
-        <w:rPr>
-          <w:rFonts w:ascii="Times New Roman" w:hAnsi="Times New Roman" w:cs="Times New Roman"/>
-          <w:b/>
-          <w:i/>
-          <w:sz w:val="24"/>
-          <w:szCs w:val="24"/>
-        </w:rPr>
-        <w:t xml:space="preserve"> </w:t>
-      </w:r>
+      <w:bookmarkStart w:id="0" w:name="_GoBack"/>
+      <w:bookmarkEnd w:id="0"/>
+      <w:proofErr w:type="spellEnd"/>
     </w:p>
     <w:p>
       <w:pPr>
@@ -222,8 +214,6 @@
         </w:rPr>
         <w:t xml:space="preserve"> calculation in one step, optimizing and preventing reprocessing of each line.</w:t>
       </w:r>
-      <w:bookmarkStart w:id="0" w:name="_GoBack"/>
-      <w:bookmarkEnd w:id="0"/>
     </w:p>
     <w:p>
       <w:pPr>

</xml_diff>

<commit_message>
Update report and read me
</commit_message>
<xml_diff>
--- a/Final Report.docx
+++ b/Final Report.docx
@@ -55,22 +55,8 @@
           <w:sz w:val="24"/>
           <w:szCs w:val="24"/>
         </w:rPr>
-        <w:t xml:space="preserve"> Andrew </w:t>
-      </w:r>
-      <w:proofErr w:type="spellStart"/>
-      <w:r>
-        <w:rPr>
-          <w:rFonts w:ascii="Times New Roman" w:hAnsi="Times New Roman" w:cs="Times New Roman"/>
-          <w:b/>
-          <w:i/>
-          <w:sz w:val="24"/>
-          <w:szCs w:val="24"/>
-        </w:rPr>
-        <w:t>Miloslavsky</w:t>
-      </w:r>
-      <w:bookmarkStart w:id="0" w:name="_GoBack"/>
-      <w:bookmarkEnd w:id="0"/>
-      <w:proofErr w:type="spellEnd"/>
+        <w:t xml:space="preserve"> Andrew Miloslavsky</w:t>
+      </w:r>
     </w:p>
     <w:p>
       <w:pPr>
@@ -103,25 +89,7 @@
           <w:sz w:val="24"/>
           <w:szCs w:val="24"/>
         </w:rPr>
-        <w:t xml:space="preserve">Get the </w:t>
-      </w:r>
-      <w:proofErr w:type="spellStart"/>
-      <w:r>
-        <w:rPr>
-          <w:rFonts w:ascii="Times New Roman" w:hAnsi="Times New Roman" w:cs="Times New Roman"/>
-          <w:sz w:val="24"/>
-          <w:szCs w:val="24"/>
-        </w:rPr>
-        <w:t>totalNumberOfDocuments</w:t>
-      </w:r>
-      <w:proofErr w:type="spellEnd"/>
-      <w:r>
-        <w:rPr>
-          <w:rFonts w:ascii="Times New Roman" w:hAnsi="Times New Roman" w:cs="Times New Roman"/>
-          <w:sz w:val="24"/>
-          <w:szCs w:val="24"/>
-        </w:rPr>
-        <w:t xml:space="preserve"> </w:t>
+        <w:t xml:space="preserve">Get the totalNumberOfDocuments </w:t>
       </w:r>
       <w:r>
         <w:rPr>
@@ -159,23 +127,13 @@
           <w:szCs w:val="24"/>
         </w:rPr>
       </w:pPr>
-      <w:proofErr w:type="spellStart"/>
-      <w:r>
-        <w:rPr>
-          <w:rFonts w:ascii="Times New Roman" w:hAnsi="Times New Roman" w:cs="Times New Roman"/>
-          <w:sz w:val="24"/>
-          <w:szCs w:val="24"/>
-        </w:rPr>
-        <w:t>Flatmap</w:t>
-      </w:r>
-      <w:proofErr w:type="spellEnd"/>
-      <w:r>
-        <w:rPr>
-          <w:rFonts w:ascii="Times New Roman" w:hAnsi="Times New Roman" w:cs="Times New Roman"/>
-          <w:sz w:val="24"/>
-          <w:szCs w:val="24"/>
-        </w:rPr>
-        <w:t xml:space="preserve"> each document and split the words in the document by whitespace</w:t>
+      <w:r>
+        <w:rPr>
+          <w:rFonts w:ascii="Times New Roman" w:hAnsi="Times New Roman" w:cs="Times New Roman"/>
+          <w:sz w:val="24"/>
+          <w:szCs w:val="24"/>
+        </w:rPr>
+        <w:t>Flatmap each document and split the words in the document by whitespace</w:t>
       </w:r>
     </w:p>
     <w:p>
@@ -194,25 +152,7 @@
           <w:sz w:val="24"/>
           <w:szCs w:val="24"/>
         </w:rPr>
-        <w:t xml:space="preserve">We chose this because we realized that we can get all of the information necessary for the </w:t>
-      </w:r>
-      <w:proofErr w:type="spellStart"/>
-      <w:r>
-        <w:rPr>
-          <w:rFonts w:ascii="Times New Roman" w:hAnsi="Times New Roman" w:cs="Times New Roman"/>
-          <w:sz w:val="24"/>
-          <w:szCs w:val="24"/>
-        </w:rPr>
-        <w:t>tf-idf</w:t>
-      </w:r>
-      <w:proofErr w:type="spellEnd"/>
-      <w:r>
-        <w:rPr>
-          <w:rFonts w:ascii="Times New Roman" w:hAnsi="Times New Roman" w:cs="Times New Roman"/>
-          <w:sz w:val="24"/>
-          <w:szCs w:val="24"/>
-        </w:rPr>
-        <w:t xml:space="preserve"> calculation in one step, optimizing and preventing reprocessing of each line.</w:t>
+        <w:t>We chose this because we realized that we can get all of the information necessary for the tf-idf calculation in one step, optimizing and preventing reprocessing of each line.</w:t>
       </w:r>
     </w:p>
     <w:p>
@@ -247,71 +187,7 @@
           <w:sz w:val="24"/>
           <w:szCs w:val="24"/>
         </w:rPr>
-        <w:t xml:space="preserve">Filter the terms to match the gene format and map each term to the key as (term, </w:t>
-      </w:r>
-      <w:proofErr w:type="spellStart"/>
-      <w:r>
-        <w:rPr>
-          <w:rFonts w:ascii="Times New Roman" w:hAnsi="Times New Roman" w:cs="Times New Roman"/>
-          <w:sz w:val="24"/>
-          <w:szCs w:val="24"/>
-        </w:rPr>
-        <w:t>documentID</w:t>
-      </w:r>
-      <w:proofErr w:type="spellEnd"/>
-      <w:r>
-        <w:rPr>
-          <w:rFonts w:ascii="Times New Roman" w:hAnsi="Times New Roman" w:cs="Times New Roman"/>
-          <w:sz w:val="24"/>
-          <w:szCs w:val="24"/>
-        </w:rPr>
-        <w:t xml:space="preserve">, </w:t>
-      </w:r>
-      <w:proofErr w:type="spellStart"/>
-      <w:r>
-        <w:rPr>
-          <w:rFonts w:ascii="Times New Roman" w:hAnsi="Times New Roman" w:cs="Times New Roman"/>
-          <w:sz w:val="24"/>
-          <w:szCs w:val="24"/>
-        </w:rPr>
-        <w:t>totalWordsInDocument</w:t>
-      </w:r>
-      <w:proofErr w:type="spellEnd"/>
-      <w:proofErr w:type="gramStart"/>
-      <w:r>
-        <w:rPr>
-          <w:rFonts w:ascii="Times New Roman" w:hAnsi="Times New Roman" w:cs="Times New Roman"/>
-          <w:sz w:val="24"/>
-          <w:szCs w:val="24"/>
-        </w:rPr>
-        <w:t>) ,</w:t>
-      </w:r>
-      <w:proofErr w:type="gramEnd"/>
-      <w:r>
-        <w:rPr>
-          <w:rFonts w:ascii="Times New Roman" w:hAnsi="Times New Roman" w:cs="Times New Roman"/>
-          <w:sz w:val="24"/>
-          <w:szCs w:val="24"/>
-        </w:rPr>
-        <w:t xml:space="preserve"> 1. This is the </w:t>
-      </w:r>
-      <w:proofErr w:type="spellStart"/>
-      <w:r>
-        <w:rPr>
-          <w:rFonts w:ascii="Times New Roman" w:hAnsi="Times New Roman" w:cs="Times New Roman"/>
-          <w:sz w:val="24"/>
-          <w:szCs w:val="24"/>
-        </w:rPr>
-        <w:t>wordcount</w:t>
-      </w:r>
-      <w:proofErr w:type="spellEnd"/>
-      <w:r>
-        <w:rPr>
-          <w:rFonts w:ascii="Times New Roman" w:hAnsi="Times New Roman" w:cs="Times New Roman"/>
-          <w:sz w:val="24"/>
-          <w:szCs w:val="24"/>
-        </w:rPr>
-        <w:t xml:space="preserve"> problem.</w:t>
+        <w:t>Filter the terms to match the gene format and map each term to the key as (term, documentID, totalWordsInDocument) , 1. This is the wordcount problem.</w:t>
       </w:r>
     </w:p>
     <w:p>
@@ -354,43 +230,7 @@
           <w:sz w:val="24"/>
           <w:szCs w:val="24"/>
         </w:rPr>
-        <w:t xml:space="preserve"> (term, </w:t>
-      </w:r>
-      <w:proofErr w:type="spellStart"/>
-      <w:r>
-        <w:rPr>
-          <w:rFonts w:ascii="Times New Roman" w:hAnsi="Times New Roman" w:cs="Times New Roman"/>
-          <w:sz w:val="24"/>
-          <w:szCs w:val="24"/>
-        </w:rPr>
-        <w:t>documentID</w:t>
-      </w:r>
-      <w:proofErr w:type="spellEnd"/>
-      <w:r>
-        <w:rPr>
-          <w:rFonts w:ascii="Times New Roman" w:hAnsi="Times New Roman" w:cs="Times New Roman"/>
-          <w:sz w:val="24"/>
-          <w:szCs w:val="24"/>
-        </w:rPr>
-        <w:t xml:space="preserve">, </w:t>
-      </w:r>
-      <w:proofErr w:type="spellStart"/>
-      <w:r>
-        <w:rPr>
-          <w:rFonts w:ascii="Times New Roman" w:hAnsi="Times New Roman" w:cs="Times New Roman"/>
-          <w:sz w:val="24"/>
-          <w:szCs w:val="24"/>
-        </w:rPr>
-        <w:t>totalWordsInDocument</w:t>
-      </w:r>
-      <w:proofErr w:type="spellEnd"/>
-      <w:r>
-        <w:rPr>
-          <w:rFonts w:ascii="Times New Roman" w:hAnsi="Times New Roman" w:cs="Times New Roman"/>
-          <w:sz w:val="24"/>
-          <w:szCs w:val="24"/>
-        </w:rPr>
-        <w:t>) =&gt; 1</w:t>
+        <w:t xml:space="preserve"> (term, documentID, totalWordsInDocument) =&gt; 1</w:t>
       </w:r>
     </w:p>
     <w:p>
@@ -425,25 +265,7 @@
           <w:sz w:val="24"/>
           <w:szCs w:val="24"/>
         </w:rPr>
-        <w:t xml:space="preserve">We reduce this by key to get the total </w:t>
-      </w:r>
-      <w:proofErr w:type="spellStart"/>
-      <w:r>
-        <w:rPr>
-          <w:rFonts w:ascii="Times New Roman" w:hAnsi="Times New Roman" w:cs="Times New Roman"/>
-          <w:sz w:val="24"/>
-          <w:szCs w:val="24"/>
-        </w:rPr>
-        <w:t>wordCount</w:t>
-      </w:r>
-      <w:proofErr w:type="spellEnd"/>
-      <w:r>
-        <w:rPr>
-          <w:rFonts w:ascii="Times New Roman" w:hAnsi="Times New Roman" w:cs="Times New Roman"/>
-          <w:sz w:val="24"/>
-          <w:szCs w:val="24"/>
-        </w:rPr>
-        <w:t xml:space="preserve"> for that term per document</w:t>
+        <w:t>We reduce this by key to get the total wordCount for that term per document</w:t>
       </w:r>
     </w:p>
     <w:p>
@@ -486,54 +308,8 @@
           <w:sz w:val="24"/>
           <w:szCs w:val="24"/>
         </w:rPr>
-        <w:t xml:space="preserve"> (term, </w:t>
-      </w:r>
-      <w:proofErr w:type="spellStart"/>
-      <w:r>
-        <w:rPr>
-          <w:rFonts w:ascii="Times New Roman" w:hAnsi="Times New Roman" w:cs="Times New Roman"/>
-          <w:sz w:val="24"/>
-          <w:szCs w:val="24"/>
-        </w:rPr>
-        <w:t>documentID</w:t>
-      </w:r>
-      <w:proofErr w:type="spellEnd"/>
-      <w:r>
-        <w:rPr>
-          <w:rFonts w:ascii="Times New Roman" w:hAnsi="Times New Roman" w:cs="Times New Roman"/>
-          <w:sz w:val="24"/>
-          <w:szCs w:val="24"/>
-        </w:rPr>
-        <w:t xml:space="preserve">, </w:t>
-      </w:r>
-      <w:proofErr w:type="spellStart"/>
-      <w:r>
-        <w:rPr>
-          <w:rFonts w:ascii="Times New Roman" w:hAnsi="Times New Roman" w:cs="Times New Roman"/>
-          <w:sz w:val="24"/>
-          <w:szCs w:val="24"/>
-        </w:rPr>
-        <w:t>totalWordsInDocument</w:t>
-      </w:r>
-      <w:proofErr w:type="spellEnd"/>
-      <w:r>
-        <w:rPr>
-          <w:rFonts w:ascii="Times New Roman" w:hAnsi="Times New Roman" w:cs="Times New Roman"/>
-          <w:sz w:val="24"/>
-          <w:szCs w:val="24"/>
-        </w:rPr>
-        <w:t xml:space="preserve">) =&gt; </w:t>
-      </w:r>
-      <w:proofErr w:type="spellStart"/>
-      <w:r>
-        <w:rPr>
-          <w:rFonts w:ascii="Times New Roman" w:hAnsi="Times New Roman" w:cs="Times New Roman"/>
-          <w:sz w:val="24"/>
-          <w:szCs w:val="24"/>
-        </w:rPr>
-        <w:t>wordCountForTerm</w:t>
-      </w:r>
-      <w:proofErr w:type="spellEnd"/>
+        <w:t xml:space="preserve"> (term, documentID, totalWordsInDocument) =&gt; wordCountForTerm</w:t>
+      </w:r>
     </w:p>
     <w:p>
       <w:pPr>
@@ -561,7 +337,6 @@
           <w:szCs w:val="24"/>
         </w:rPr>
       </w:pPr>
-      <w:proofErr w:type="spellStart"/>
       <w:r>
         <w:rPr>
           <w:rFonts w:ascii="Times New Roman" w:hAnsi="Times New Roman" w:cs="Times New Roman"/>
@@ -570,87 +345,22 @@
         </w:rPr>
         <w:t>ReMAP</w:t>
       </w:r>
-      <w:proofErr w:type="spellEnd"/>
-      <w:r>
-        <w:rPr>
-          <w:rFonts w:ascii="Times New Roman" w:hAnsi="Times New Roman" w:cs="Times New Roman"/>
-          <w:sz w:val="24"/>
-          <w:szCs w:val="24"/>
-        </w:rPr>
-        <w:t xml:space="preserve"> this such that : term =&gt; (</w:t>
-      </w:r>
-      <w:proofErr w:type="spellStart"/>
-      <w:r>
-        <w:rPr>
-          <w:rFonts w:ascii="Times New Roman" w:hAnsi="Times New Roman" w:cs="Times New Roman"/>
-          <w:sz w:val="24"/>
-          <w:szCs w:val="24"/>
-        </w:rPr>
-        <w:t>documentID</w:t>
-      </w:r>
-      <w:proofErr w:type="spellEnd"/>
-      <w:r>
-        <w:rPr>
-          <w:rFonts w:ascii="Times New Roman" w:hAnsi="Times New Roman" w:cs="Times New Roman"/>
-          <w:sz w:val="24"/>
-          <w:szCs w:val="24"/>
-        </w:rPr>
-        <w:t xml:space="preserve">, </w:t>
-      </w:r>
-      <w:proofErr w:type="spellStart"/>
-      <w:r>
-        <w:rPr>
-          <w:rFonts w:ascii="Times New Roman" w:hAnsi="Times New Roman" w:cs="Times New Roman"/>
-          <w:sz w:val="24"/>
-          <w:szCs w:val="24"/>
-        </w:rPr>
-        <w:t>totalWordsInDocument</w:t>
-      </w:r>
-      <w:proofErr w:type="spellEnd"/>
-      <w:r>
-        <w:rPr>
-          <w:rFonts w:ascii="Times New Roman" w:hAnsi="Times New Roman" w:cs="Times New Roman"/>
-          <w:sz w:val="24"/>
-          <w:szCs w:val="24"/>
-        </w:rPr>
-        <w:t xml:space="preserve">, </w:t>
-      </w:r>
-      <w:proofErr w:type="spellStart"/>
-      <w:r>
-        <w:rPr>
-          <w:rFonts w:ascii="Times New Roman" w:hAnsi="Times New Roman" w:cs="Times New Roman"/>
-          <w:sz w:val="24"/>
-          <w:szCs w:val="24"/>
-        </w:rPr>
-        <w:t>wordCountForTerm</w:t>
-      </w:r>
-      <w:proofErr w:type="spellEnd"/>
-      <w:r>
-        <w:rPr>
-          <w:rFonts w:ascii="Times New Roman" w:hAnsi="Times New Roman" w:cs="Times New Roman"/>
-          <w:sz w:val="24"/>
-          <w:szCs w:val="24"/>
-        </w:rPr>
-        <w:t>)</w:t>
-      </w:r>
-      <w:r>
-        <w:rPr>
-          <w:rFonts w:ascii="Times New Roman" w:hAnsi="Times New Roman" w:cs="Times New Roman"/>
-          <w:sz w:val="24"/>
-          <w:szCs w:val="24"/>
-        </w:rPr>
-        <w:t xml:space="preserve"> which is the rest of the info we need to calculate the </w:t>
-      </w:r>
-      <w:proofErr w:type="spellStart"/>
-      <w:r>
-        <w:rPr>
-          <w:rFonts w:ascii="Times New Roman" w:hAnsi="Times New Roman" w:cs="Times New Roman"/>
-          <w:sz w:val="24"/>
-          <w:szCs w:val="24"/>
-        </w:rPr>
-        <w:t>tf-idf</w:t>
-      </w:r>
-      <w:proofErr w:type="spellEnd"/>
+      <w:r>
+        <w:rPr>
+          <w:rFonts w:ascii="Times New Roman" w:hAnsi="Times New Roman" w:cs="Times New Roman"/>
+          <w:sz w:val="24"/>
+          <w:szCs w:val="24"/>
+        </w:rPr>
+        <w:t xml:space="preserve"> this such that : term =&gt; (documentID, totalWordsInDocument, wordCountForTerm)</w:t>
+      </w:r>
+      <w:r>
+        <w:rPr>
+          <w:rFonts w:ascii="Times New Roman" w:hAnsi="Times New Roman" w:cs="Times New Roman"/>
+          <w:sz w:val="24"/>
+          <w:szCs w:val="24"/>
+        </w:rPr>
+        <w:t xml:space="preserve"> which is the rest of the info we need to calculate the tf-idf</w:t>
+      </w:r>
     </w:p>
     <w:p>
       <w:pPr>
@@ -735,25 +445,7 @@
           <w:sz w:val="24"/>
           <w:szCs w:val="24"/>
         </w:rPr>
-        <w:t xml:space="preserve">We map this such that we calculate a list of </w:t>
-      </w:r>
-      <w:proofErr w:type="spellStart"/>
-      <w:r>
-        <w:rPr>
-          <w:rFonts w:ascii="Times New Roman" w:hAnsi="Times New Roman" w:cs="Times New Roman"/>
-          <w:sz w:val="24"/>
-          <w:szCs w:val="24"/>
-        </w:rPr>
-        <w:t>tf-idfs</w:t>
-      </w:r>
-      <w:proofErr w:type="spellEnd"/>
-      <w:r>
-        <w:rPr>
-          <w:rFonts w:ascii="Times New Roman" w:hAnsi="Times New Roman" w:cs="Times New Roman"/>
-          <w:sz w:val="24"/>
-          <w:szCs w:val="24"/>
-        </w:rPr>
-        <w:t xml:space="preserve"> for each term for the proper documents</w:t>
+        <w:t>We map this such that we calculate a list of tf-idfs for each term for the proper documents</w:t>
       </w:r>
     </w:p>
     <w:p>
@@ -796,61 +488,7 @@
           <w:sz w:val="24"/>
           <w:szCs w:val="24"/>
         </w:rPr>
-        <w:t xml:space="preserve">Term =&gt; </w:t>
-      </w:r>
-      <w:proofErr w:type="spellStart"/>
-      <w:r>
-        <w:rPr>
-          <w:rFonts w:ascii="Times New Roman" w:hAnsi="Times New Roman" w:cs="Times New Roman"/>
-          <w:sz w:val="24"/>
-          <w:szCs w:val="24"/>
-        </w:rPr>
-        <w:t>Iterable</w:t>
-      </w:r>
-      <w:proofErr w:type="spellEnd"/>
-      <w:r>
-        <w:rPr>
-          <w:rFonts w:ascii="Times New Roman" w:hAnsi="Times New Roman" w:cs="Times New Roman"/>
-          <w:sz w:val="24"/>
-          <w:szCs w:val="24"/>
-        </w:rPr>
-        <w:t>(</w:t>
-      </w:r>
-      <w:proofErr w:type="spellStart"/>
-      <w:r>
-        <w:rPr>
-          <w:rFonts w:ascii="Times New Roman" w:hAnsi="Times New Roman" w:cs="Times New Roman"/>
-          <w:sz w:val="24"/>
-          <w:szCs w:val="24"/>
-        </w:rPr>
-        <w:t>documentID</w:t>
-      </w:r>
-      <w:proofErr w:type="spellEnd"/>
-      <w:r>
-        <w:rPr>
-          <w:rFonts w:ascii="Times New Roman" w:hAnsi="Times New Roman" w:cs="Times New Roman"/>
-          <w:sz w:val="24"/>
-          <w:szCs w:val="24"/>
-        </w:rPr>
-        <w:t xml:space="preserve">, </w:t>
-      </w:r>
-      <w:proofErr w:type="spellStart"/>
-      <w:r>
-        <w:rPr>
-          <w:rFonts w:ascii="Times New Roman" w:hAnsi="Times New Roman" w:cs="Times New Roman"/>
-          <w:sz w:val="24"/>
-          <w:szCs w:val="24"/>
-        </w:rPr>
-        <w:t>tf-idf</w:t>
-      </w:r>
-      <w:proofErr w:type="spellEnd"/>
-      <w:r>
-        <w:rPr>
-          <w:rFonts w:ascii="Times New Roman" w:hAnsi="Times New Roman" w:cs="Times New Roman"/>
-          <w:sz w:val="24"/>
-          <w:szCs w:val="24"/>
-        </w:rPr>
-        <w:t>)</w:t>
+        <w:t>Term =&gt; Iterable(documentID, tf-idf)</w:t>
       </w:r>
     </w:p>
     <w:p>
@@ -869,71 +507,7 @@
           <w:sz w:val="24"/>
           <w:szCs w:val="24"/>
         </w:rPr>
-        <w:t xml:space="preserve">((term1, </w:t>
-      </w:r>
-      <w:proofErr w:type="spellStart"/>
-      <w:proofErr w:type="gramStart"/>
-      <w:r>
-        <w:rPr>
-          <w:rFonts w:ascii="Times New Roman" w:hAnsi="Times New Roman" w:cs="Times New Roman"/>
-          <w:sz w:val="24"/>
-          <w:szCs w:val="24"/>
-        </w:rPr>
-        <w:t>Iterable</w:t>
-      </w:r>
-      <w:proofErr w:type="spellEnd"/>
-      <w:r>
-        <w:rPr>
-          <w:rFonts w:ascii="Times New Roman" w:hAnsi="Times New Roman" w:cs="Times New Roman"/>
-          <w:sz w:val="24"/>
-          <w:szCs w:val="24"/>
-        </w:rPr>
-        <w:t>[</w:t>
-      </w:r>
-      <w:proofErr w:type="gramEnd"/>
-      <w:r>
-        <w:rPr>
-          <w:rFonts w:ascii="Times New Roman" w:hAnsi="Times New Roman" w:cs="Times New Roman"/>
-          <w:sz w:val="24"/>
-          <w:szCs w:val="24"/>
-        </w:rPr>
-        <w:t>(documentID1, tf-idf1),…,(</w:t>
-      </w:r>
-      <w:proofErr w:type="spellStart"/>
-      <w:r>
-        <w:rPr>
-          <w:rFonts w:ascii="Times New Roman" w:hAnsi="Times New Roman" w:cs="Times New Roman"/>
-          <w:sz w:val="24"/>
-          <w:szCs w:val="24"/>
-        </w:rPr>
-        <w:t>documentIDN</w:t>
-      </w:r>
-      <w:proofErr w:type="spellEnd"/>
-      <w:r>
-        <w:rPr>
-          <w:rFonts w:ascii="Times New Roman" w:hAnsi="Times New Roman" w:cs="Times New Roman"/>
-          <w:sz w:val="24"/>
-          <w:szCs w:val="24"/>
-        </w:rPr>
-        <w:t xml:space="preserve">, </w:t>
-      </w:r>
-      <w:proofErr w:type="spellStart"/>
-      <w:r>
-        <w:rPr>
-          <w:rFonts w:ascii="Times New Roman" w:hAnsi="Times New Roman" w:cs="Times New Roman"/>
-          <w:sz w:val="24"/>
-          <w:szCs w:val="24"/>
-        </w:rPr>
-        <w:t>tf-idfN</w:t>
-      </w:r>
-      <w:proofErr w:type="spellEnd"/>
-      <w:r>
-        <w:rPr>
-          <w:rFonts w:ascii="Times New Roman" w:hAnsi="Times New Roman" w:cs="Times New Roman"/>
-          <w:sz w:val="24"/>
-          <w:szCs w:val="24"/>
-        </w:rPr>
-        <w:t>)]), (term2,</w:t>
+        <w:t>((term1, Iterable[(documentID1, tf-idf1),…,(documentIDN, tf-idfN)]), (term2,</w:t>
       </w:r>
       <w:r>
         <w:rPr>
@@ -943,59 +517,13 @@
         </w:rPr>
         <w:t xml:space="preserve"> </w:t>
       </w:r>
-      <w:proofErr w:type="spellStart"/>
-      <w:r>
-        <w:rPr>
-          <w:rFonts w:ascii="Times New Roman" w:hAnsi="Times New Roman" w:cs="Times New Roman"/>
-          <w:sz w:val="24"/>
-          <w:szCs w:val="24"/>
-        </w:rPr>
-        <w:t>Iterable</w:t>
-      </w:r>
-      <w:proofErr w:type="spellEnd"/>
-      <w:r>
-        <w:rPr>
-          <w:rFonts w:ascii="Times New Roman" w:hAnsi="Times New Roman" w:cs="Times New Roman"/>
-          <w:sz w:val="24"/>
-          <w:szCs w:val="24"/>
-        </w:rPr>
-        <w:t>[(documentID1, tf-idf1),…,(</w:t>
-      </w:r>
-      <w:proofErr w:type="spellStart"/>
-      <w:r>
-        <w:rPr>
-          <w:rFonts w:ascii="Times New Roman" w:hAnsi="Times New Roman" w:cs="Times New Roman"/>
-          <w:sz w:val="24"/>
-          <w:szCs w:val="24"/>
-        </w:rPr>
-        <w:t>documentIDN</w:t>
-      </w:r>
-      <w:proofErr w:type="spellEnd"/>
-      <w:r>
-        <w:rPr>
-          <w:rFonts w:ascii="Times New Roman" w:hAnsi="Times New Roman" w:cs="Times New Roman"/>
-          <w:sz w:val="24"/>
-          <w:szCs w:val="24"/>
-        </w:rPr>
-        <w:t xml:space="preserve">, </w:t>
-      </w:r>
-      <w:proofErr w:type="spellStart"/>
-      <w:r>
-        <w:rPr>
-          <w:rFonts w:ascii="Times New Roman" w:hAnsi="Times New Roman" w:cs="Times New Roman"/>
-          <w:sz w:val="24"/>
-          <w:szCs w:val="24"/>
-        </w:rPr>
-        <w:t>tf-idfN</w:t>
-      </w:r>
-      <w:proofErr w:type="spellEnd"/>
-      <w:r>
-        <w:rPr>
-          <w:rFonts w:ascii="Times New Roman" w:hAnsi="Times New Roman" w:cs="Times New Roman"/>
-          <w:sz w:val="24"/>
-          <w:szCs w:val="24"/>
-        </w:rPr>
-        <w:t>)])</w:t>
+      <w:r>
+        <w:rPr>
+          <w:rFonts w:ascii="Times New Roman" w:hAnsi="Times New Roman" w:cs="Times New Roman"/>
+          <w:sz w:val="24"/>
+          <w:szCs w:val="24"/>
+        </w:rPr>
+        <w:t>Iterable[(documentID1, tf-idf1),…,(documentIDN, tf-idfN)])</w:t>
       </w:r>
       <w:r>
         <w:rPr>
@@ -1089,43 +617,7 @@
           <w:sz w:val="24"/>
           <w:szCs w:val="24"/>
         </w:rPr>
-        <w:t xml:space="preserve">We map each pair to their </w:t>
-      </w:r>
-      <w:proofErr w:type="spellStart"/>
-      <w:r>
-        <w:rPr>
-          <w:rFonts w:ascii="Times New Roman" w:hAnsi="Times New Roman" w:cs="Times New Roman"/>
-          <w:sz w:val="24"/>
-          <w:szCs w:val="24"/>
-        </w:rPr>
-        <w:t>cosineSimilarity</w:t>
-      </w:r>
-      <w:proofErr w:type="spellEnd"/>
-      <w:r>
-        <w:rPr>
-          <w:rFonts w:ascii="Times New Roman" w:hAnsi="Times New Roman" w:cs="Times New Roman"/>
-          <w:sz w:val="24"/>
-          <w:szCs w:val="24"/>
-        </w:rPr>
-        <w:t xml:space="preserve">, </w:t>
-      </w:r>
-      <w:proofErr w:type="spellStart"/>
-      <w:r>
-        <w:rPr>
-          <w:rFonts w:ascii="Times New Roman" w:hAnsi="Times New Roman" w:cs="Times New Roman"/>
-          <w:sz w:val="24"/>
-          <w:szCs w:val="24"/>
-        </w:rPr>
-        <w:t>pairNames</w:t>
-      </w:r>
-      <w:proofErr w:type="spellEnd"/>
-      <w:r>
-        <w:rPr>
-          <w:rFonts w:ascii="Times New Roman" w:hAnsi="Times New Roman" w:cs="Times New Roman"/>
-          <w:sz w:val="24"/>
-          <w:szCs w:val="24"/>
-        </w:rPr>
-        <w:t xml:space="preserve"> and filter out those genes with 0 similarity since they don’t give us much useful information and speeds up the program</w:t>
+        <w:t>We map each pair to their cosineSimilarity, pairNames and filter out those genes with 0 similarity since they don’t give us much useful information and speeds up the program</w:t>
       </w:r>
     </w:p>
     <w:p>
@@ -1161,23 +653,13 @@
         </w:rPr>
         <w:t xml:space="preserve"> MAP : </w:t>
       </w:r>
-      <w:proofErr w:type="spellStart"/>
-      <w:r>
-        <w:rPr>
-          <w:rFonts w:ascii="Times New Roman" w:hAnsi="Times New Roman" w:cs="Times New Roman"/>
-          <w:sz w:val="24"/>
-          <w:szCs w:val="24"/>
-        </w:rPr>
-        <w:t>cosineSimilarity</w:t>
-      </w:r>
-      <w:proofErr w:type="spellEnd"/>
-      <w:r>
-        <w:rPr>
-          <w:rFonts w:ascii="Times New Roman" w:hAnsi="Times New Roman" w:cs="Times New Roman"/>
-          <w:sz w:val="24"/>
-          <w:szCs w:val="24"/>
-        </w:rPr>
-        <w:t xml:space="preserve"> =&gt; (term1, term2)</w:t>
+      <w:r>
+        <w:rPr>
+          <w:rFonts w:ascii="Times New Roman" w:hAnsi="Times New Roman" w:cs="Times New Roman"/>
+          <w:sz w:val="24"/>
+          <w:szCs w:val="24"/>
+        </w:rPr>
+        <w:t>cosineSimilarity =&gt; (term1, term2)</w:t>
       </w:r>
     </w:p>
     <w:p>
@@ -1212,26 +694,143 @@
           <w:sz w:val="24"/>
           <w:szCs w:val="24"/>
         </w:rPr>
-        <w:t xml:space="preserve">Sort by the cosine similarity in descending order. This also would allow us to group pairs with the same </w:t>
-      </w:r>
-      <w:proofErr w:type="spellStart"/>
-      <w:r>
-        <w:rPr>
-          <w:rFonts w:ascii="Times New Roman" w:hAnsi="Times New Roman" w:cs="Times New Roman"/>
-          <w:sz w:val="24"/>
-          <w:szCs w:val="24"/>
-        </w:rPr>
-        <w:t>cosineSimilarity</w:t>
-      </w:r>
-      <w:proofErr w:type="spellEnd"/>
-      <w:r>
-        <w:rPr>
-          <w:rFonts w:ascii="Times New Roman" w:hAnsi="Times New Roman" w:cs="Times New Roman"/>
-          <w:sz w:val="24"/>
-          <w:szCs w:val="24"/>
-        </w:rPr>
-        <w:t xml:space="preserve"> if we chose to do so.</w:t>
-      </w:r>
+        <w:t>Sort by the cosine similarity in descending order. This also would allow us to group pairs with the same cosineSimilarity if we chose to do so.</w:t>
+      </w:r>
+    </w:p>
+    <w:p>
+      <w:pPr>
+        <w:pStyle w:val="ListParagraph"/>
+        <w:rPr>
+          <w:rFonts w:ascii="Times New Roman" w:hAnsi="Times New Roman" w:cs="Times New Roman"/>
+          <w:sz w:val="24"/>
+          <w:szCs w:val="24"/>
+        </w:rPr>
+      </w:pPr>
+    </w:p>
+    <w:p>
+      <w:pPr>
+        <w:spacing w:after="0"/>
+        <w:jc w:val="center"/>
+        <w:rPr>
+          <w:rFonts w:ascii="Times New Roman" w:hAnsi="Times New Roman" w:cs="Times New Roman"/>
+          <w:b/>
+          <w:sz w:val="24"/>
+          <w:szCs w:val="24"/>
+        </w:rPr>
+      </w:pPr>
+    </w:p>
+    <w:p>
+      <w:pPr>
+        <w:spacing w:after="0"/>
+        <w:jc w:val="center"/>
+        <w:rPr>
+          <w:rFonts w:ascii="Times New Roman" w:hAnsi="Times New Roman" w:cs="Times New Roman"/>
+          <w:b/>
+          <w:sz w:val="24"/>
+          <w:szCs w:val="24"/>
+        </w:rPr>
+      </w:pPr>
+      <w:r>
+        <w:rPr>
+          <w:rFonts w:ascii="Times New Roman" w:hAnsi="Times New Roman" w:cs="Times New Roman"/>
+          <w:b/>
+          <w:sz w:val="24"/>
+          <w:szCs w:val="24"/>
+        </w:rPr>
+        <w:lastRenderedPageBreak/>
+        <w:t>Spark on Amazon ec2</w:t>
+      </w:r>
+    </w:p>
+    <w:p>
+      <w:pPr>
+        <w:spacing w:after="0"/>
+        <w:jc w:val="center"/>
+        <w:rPr>
+          <w:rFonts w:ascii="Times New Roman" w:hAnsi="Times New Roman" w:cs="Times New Roman"/>
+          <w:b/>
+          <w:sz w:val="24"/>
+          <w:szCs w:val="24"/>
+        </w:rPr>
+      </w:pPr>
+    </w:p>
+    <w:p>
+      <w:pPr>
+        <w:pStyle w:val="ListParagraph"/>
+        <w:numPr>
+          <w:ilvl w:val="0"/>
+          <w:numId w:val="3"/>
+        </w:numPr>
+        <w:spacing w:after="0"/>
+        <w:rPr>
+          <w:rFonts w:ascii="Times New Roman" w:hAnsi="Times New Roman" w:cs="Times New Roman"/>
+          <w:sz w:val="24"/>
+          <w:szCs w:val="24"/>
+        </w:rPr>
+      </w:pPr>
+      <w:r>
+        <w:rPr>
+          <w:rFonts w:ascii="Times New Roman" w:hAnsi="Times New Roman" w:cs="Times New Roman"/>
+          <w:sz w:val="24"/>
+          <w:szCs w:val="24"/>
+        </w:rPr>
+        <w:t>Set up 1 master node with 5 slaves of instance type t2.micro and it took roughly 10 minutes to complete the entire data set.</w:t>
+      </w:r>
+    </w:p>
+    <w:p>
+      <w:pPr>
+        <w:pStyle w:val="ListParagraph"/>
+        <w:spacing w:after="0"/>
+        <w:rPr>
+          <w:rFonts w:ascii="Times New Roman" w:hAnsi="Times New Roman" w:cs="Times New Roman"/>
+          <w:sz w:val="24"/>
+          <w:szCs w:val="24"/>
+        </w:rPr>
+      </w:pPr>
+    </w:p>
+    <w:p>
+      <w:pPr>
+        <w:pStyle w:val="ListParagraph"/>
+        <w:numPr>
+          <w:ilvl w:val="0"/>
+          <w:numId w:val="3"/>
+        </w:numPr>
+        <w:spacing w:after="0"/>
+        <w:rPr>
+          <w:rFonts w:ascii="Times New Roman" w:hAnsi="Times New Roman" w:cs="Times New Roman"/>
+          <w:b/>
+          <w:sz w:val="24"/>
+          <w:szCs w:val="24"/>
+        </w:rPr>
+      </w:pPr>
+      <w:r>
+        <w:rPr>
+          <w:rFonts w:ascii="Times New Roman" w:hAnsi="Times New Roman" w:cs="Times New Roman"/>
+          <w:sz w:val="24"/>
+          <w:szCs w:val="24"/>
+        </w:rPr>
+        <w:t>We noticed an improvement of about 1 ½ minutes when getting all necessary tf-idf info in 1 step, filtering away duplicates from the Cartesian, and filtering away pairs w</w:t>
+      </w:r>
+      <w:r>
+        <w:rPr>
+          <w:rFonts w:ascii="Times New Roman" w:hAnsi="Times New Roman" w:cs="Times New Roman"/>
+          <w:sz w:val="24"/>
+          <w:szCs w:val="24"/>
+        </w:rPr>
+        <w:t>ith a cosine similarity of 0.</w:t>
+      </w:r>
+    </w:p>
+    <w:p>
+      <w:pPr>
+        <w:spacing w:after="0"/>
+        <w:rPr>
+          <w:rFonts w:ascii="Times New Roman" w:hAnsi="Times New Roman" w:cs="Times New Roman"/>
+          <w:b/>
+          <w:sz w:val="24"/>
+          <w:szCs w:val="24"/>
+        </w:rPr>
+      </w:pPr>
+      <w:bookmarkStart w:id="0" w:name="_GoBack"/>
+      <w:bookmarkEnd w:id="0"/>
     </w:p>
     <w:sectPr>
       <w:pgSz w:w="12240" w:h="15840"/>
@@ -1332,6 +931,92 @@
     </w:lvl>
   </w:abstractNum>
   <w:abstractNum w:abstractNumId="1" w15:restartNumberingAfterBreak="0">
+    <w:nsid w:val="4DA20565"/>
+    <w:multiLevelType w:val="hybridMultilevel"/>
+    <w:tmpl w:val="4540287A"/>
+    <w:lvl w:ilvl="0" w:tplc="0409000F">
+      <w:start w:val="1"/>
+      <w:numFmt w:val="decimal"/>
+      <w:lvlText w:val="%1."/>
+      <w:lvlJc w:val="left"/>
+      <w:pPr>
+        <w:ind w:left="720" w:hanging="360"/>
+      </w:pPr>
+    </w:lvl>
+    <w:lvl w:ilvl="1" w:tplc="04090019" w:tentative="1">
+      <w:start w:val="1"/>
+      <w:numFmt w:val="lowerLetter"/>
+      <w:lvlText w:val="%2."/>
+      <w:lvlJc w:val="left"/>
+      <w:pPr>
+        <w:ind w:left="1440" w:hanging="360"/>
+      </w:pPr>
+    </w:lvl>
+    <w:lvl w:ilvl="2" w:tplc="0409001B" w:tentative="1">
+      <w:start w:val="1"/>
+      <w:numFmt w:val="lowerRoman"/>
+      <w:lvlText w:val="%3."/>
+      <w:lvlJc w:val="right"/>
+      <w:pPr>
+        <w:ind w:left="2160" w:hanging="180"/>
+      </w:pPr>
+    </w:lvl>
+    <w:lvl w:ilvl="3" w:tplc="0409000F" w:tentative="1">
+      <w:start w:val="1"/>
+      <w:numFmt w:val="decimal"/>
+      <w:lvlText w:val="%4."/>
+      <w:lvlJc w:val="left"/>
+      <w:pPr>
+        <w:ind w:left="2880" w:hanging="360"/>
+      </w:pPr>
+    </w:lvl>
+    <w:lvl w:ilvl="4" w:tplc="04090019" w:tentative="1">
+      <w:start w:val="1"/>
+      <w:numFmt w:val="lowerLetter"/>
+      <w:lvlText w:val="%5."/>
+      <w:lvlJc w:val="left"/>
+      <w:pPr>
+        <w:ind w:left="3600" w:hanging="360"/>
+      </w:pPr>
+    </w:lvl>
+    <w:lvl w:ilvl="5" w:tplc="0409001B" w:tentative="1">
+      <w:start w:val="1"/>
+      <w:numFmt w:val="lowerRoman"/>
+      <w:lvlText w:val="%6."/>
+      <w:lvlJc w:val="right"/>
+      <w:pPr>
+        <w:ind w:left="4320" w:hanging="180"/>
+      </w:pPr>
+    </w:lvl>
+    <w:lvl w:ilvl="6" w:tplc="0409000F" w:tentative="1">
+      <w:start w:val="1"/>
+      <w:numFmt w:val="decimal"/>
+      <w:lvlText w:val="%7."/>
+      <w:lvlJc w:val="left"/>
+      <w:pPr>
+        <w:ind w:left="5040" w:hanging="360"/>
+      </w:pPr>
+    </w:lvl>
+    <w:lvl w:ilvl="7" w:tplc="04090019" w:tentative="1">
+      <w:start w:val="1"/>
+      <w:numFmt w:val="lowerLetter"/>
+      <w:lvlText w:val="%8."/>
+      <w:lvlJc w:val="left"/>
+      <w:pPr>
+        <w:ind w:left="5760" w:hanging="360"/>
+      </w:pPr>
+    </w:lvl>
+    <w:lvl w:ilvl="8" w:tplc="0409001B" w:tentative="1">
+      <w:start w:val="1"/>
+      <w:numFmt w:val="lowerRoman"/>
+      <w:lvlText w:val="%9."/>
+      <w:lvlJc w:val="right"/>
+      <w:pPr>
+        <w:ind w:left="6480" w:hanging="180"/>
+      </w:pPr>
+    </w:lvl>
+  </w:abstractNum>
+  <w:abstractNum w:abstractNumId="2" w15:restartNumberingAfterBreak="0">
     <w:nsid w:val="6B4178AF"/>
     <w:multiLevelType w:val="hybridMultilevel"/>
     <w:tmpl w:val="29DC6800"/>
@@ -1445,10 +1130,13 @@
     </w:lvl>
   </w:abstractNum>
   <w:num w:numId="1">
-    <w:abstractNumId w:val="1"/>
+    <w:abstractNumId w:val="2"/>
   </w:num>
   <w:num w:numId="2">
     <w:abstractNumId w:val="0"/>
+  </w:num>
+  <w:num w:numId="3">
+    <w:abstractNumId w:val="1"/>
   </w:num>
 </w:numbering>
 </file>

</xml_diff>